<commit_message>
Introduction about chatbot and chatgpt
</commit_message>
<xml_diff>
--- a/ChatGPT assignment.docx
+++ b/ChatGPT assignment.docx
@@ -106,444 +106,909 @@
         <w:t xml:space="preserve">purposes. Some of the most widely recognized types are discussed </w:t>
       </w:r>
       <w:r>
-        <w:t>by (Aljanabi</w:t>
-      </w:r>
+        <w:t xml:space="preserve">by (Aljanabi et al., 2023) are </w:t>
+      </w:r>
+      <w:r>
+        <w:t>here</w:t>
+      </w:r>
+      <w:r>
+        <w:t xml:space="preserve">:  </w:t>
+      </w:r>
+      <w:r>
+        <w:t xml:space="preserve"> </w:t>
+      </w:r>
+      <w:r>
+        <w:t>Rule-based chatbots are the</w:t>
+      </w:r>
+      <w:r>
+        <w:t xml:space="preserve"> chatbots </w:t>
+      </w:r>
+      <w:r>
+        <w:t xml:space="preserve">that </w:t>
+      </w:r>
+      <w:r>
+        <w:t>use pre-customized rules and choice trees to produce reactions in light of the client's feedback. They are commonly restricted in their capacity to figure out normal language and may bat</w:t>
+      </w:r>
+      <w:r>
+        <w:t>tle with complex solicitations. Next is</w:t>
+      </w:r>
+      <w:r>
+        <w:t>,</w:t>
+      </w:r>
+      <w:r>
+        <w:t xml:space="preserve"> AI-based chatbots are those</w:t>
+      </w:r>
+      <w:r>
+        <w:t xml:space="preserve"> chatbots </w:t>
+      </w:r>
+      <w:r>
+        <w:t xml:space="preserve">that </w:t>
+      </w:r>
+      <w:r>
+        <w:t xml:space="preserve">utilize man-made consciousness and AI calculations to grasp regular language and produce more perplexing reactions. They can gain from past </w:t>
+      </w:r>
+      <w:r>
+        <w:t>cooperation’s</w:t>
+      </w:r>
+      <w:r>
+        <w:t xml:space="preserve"> and work on the</w:t>
+      </w:r>
+      <w:r>
+        <w:t>ir reactions over the long run. Then we have</w:t>
+      </w:r>
+      <w:r>
+        <w:t>,</w:t>
+      </w:r>
+      <w:r>
+        <w:t xml:space="preserve"> </w:t>
+      </w:r>
+      <w:r>
+        <w:t>Virtual collabor</w:t>
+      </w:r>
+      <w:r>
+        <w:t>ators or assistants</w:t>
+      </w:r>
+      <w:r>
+        <w:t xml:space="preserve"> are</w:t>
+      </w:r>
+      <w:r>
+        <w:t xml:space="preserve"> </w:t>
+      </w:r>
+      <w:r>
+        <w:t>chatbots</w:t>
+      </w:r>
+      <w:r>
+        <w:t xml:space="preserve"> which</w:t>
+      </w:r>
+      <w:r>
+        <w:t xml:space="preserve"> are intended to help clients with undertakings like planning arrangements, setting updates, and giving data. They might coordinate with other applications and administrations to give </w:t>
+      </w:r>
+      <w:r>
+        <w:t>a more far reaching experience. Another, Messaging</w:t>
+      </w:r>
+      <w:r>
+        <w:t xml:space="preserve"> chatbo</w:t>
+      </w:r>
+      <w:r>
+        <w:t xml:space="preserve">ts </w:t>
+      </w:r>
+      <w:r>
+        <w:t xml:space="preserve">are incorporated into informing stages like Facebook </w:t>
+      </w:r>
+      <w:r>
+        <w:t>Courier, WhatsApp, and Slack. Th</w:t>
+      </w:r>
+      <w:r>
+        <w:t>ey permit organizations to associate with clients through informing ch</w:t>
+      </w:r>
+      <w:r>
+        <w:t xml:space="preserve">annels and offer help and data. Then there is </w:t>
+      </w:r>
+      <w:r>
+        <w:t>Voice chatbots</w:t>
+      </w:r>
+      <w:r>
+        <w:t xml:space="preserve"> use</w:t>
+      </w:r>
+      <w:r>
+        <w:t>s</w:t>
+      </w:r>
+      <w:r>
+        <w:t xml:space="preserve"> voice acknowledgment innovation to comprehend and answer spoken demands. They are usually utilized in brilliant speakers and menial helpers like A</w:t>
+      </w:r>
+      <w:r>
+        <w:t xml:space="preserve">mazon's Alexa and Apple's Siri. Also </w:t>
+      </w:r>
+      <w:r>
+        <w:t>Social chatbots are the</w:t>
+      </w:r>
+      <w:r>
+        <w:t xml:space="preserve"> chatbots </w:t>
+      </w:r>
+      <w:r>
+        <w:t xml:space="preserve">that </w:t>
+      </w:r>
+      <w:r>
+        <w:t xml:space="preserve">are intended for social </w:t>
+      </w:r>
+      <w:r>
+        <w:t>cooperation’s</w:t>
+      </w:r>
+      <w:r>
+        <w:t xml:space="preserve"> and might be utilized for diversion or instruction. They can create reactions in light of client input and take part in discussion on a scope of subjects.</w:t>
+      </w:r>
+      <w:r>
+        <w:t xml:space="preserve"> </w:t>
+      </w:r>
+      <w:r>
+        <w:t>By and large, the kind of chatbot utilized relies upon the particular requirements and objectives of the business or association executing it.</w:t>
+      </w:r>
+    </w:p>
+    <w:p>
+      <w:pPr>
+        <w:jc w:val="both"/>
+      </w:pPr>
+      <w:r>
+        <w:t xml:space="preserve">Chatbots have become progressively critical lately because of their capacity to give a scope of advantages to organizations and clients </w:t>
+      </w:r>
+      <w:r>
+        <w:t xml:space="preserve">the same. </w:t>
+      </w:r>
+      <w:r>
+        <w:t xml:space="preserve"> Chatbots can give all day, every day backing and help to clients, responding to normal inquiries and settling issues rapidly and proficiently. This further develops consumer loyalty and can prompt expanded dependability and deals. Chatbots can deal with a high volume of solicitations without the requirement for human intercession, decreasing staffing co</w:t>
+      </w:r>
+      <w:r>
+        <w:t>sts and expanding productivity.</w:t>
+      </w:r>
+      <w:r>
+        <w:t xml:space="preserve"> Chatbots can be altered to give customized encounters to clients in view of their inclinations, history, and conduct. This can further deve</w:t>
+      </w:r>
+      <w:r>
+        <w:t>lop commitment and fulfillment.</w:t>
+      </w:r>
+      <w:r>
+        <w:t xml:space="preserve"> Chatbots can robotize dull </w:t>
+      </w:r>
+      <w:r>
+        <w:lastRenderedPageBreak/>
+        <w:t>errands, for example, information section and arrangement planning, saving time for workers to zero in on additional mi</w:t>
+      </w:r>
+      <w:r>
+        <w:t>nd boggling undertakings.</w:t>
+      </w:r>
+      <w:r>
+        <w:t xml:space="preserve"> Chatbots can be gotten to from anyplace and on any gadget, making them advantageous for clients who are in a hurry </w:t>
+      </w:r>
+      <w:r>
+        <w:t xml:space="preserve">or have restricted versatility. </w:t>
+      </w:r>
+      <w:r>
+        <w:t>Chatbots can uphold different dialects, making them valuable for organizations working</w:t>
+      </w:r>
+      <w:r>
+        <w:t xml:space="preserve"> in worldwide business sectors. </w:t>
+      </w:r>
+      <w:r>
+        <w:t>Chatbots can gather information on client inclinations, conduct, and input, which can be utilized to further develop items, administrations, and promoting systems.</w:t>
+      </w:r>
+    </w:p>
+    <w:p>
+      <w:pPr>
+        <w:jc w:val="both"/>
+      </w:pPr>
+      <w:r>
+        <w:t>By and large, chatbots are huge in light of the fact that they give a scope of advantages to organizations and clients, further developing effectiveness, efficiency, and consumer loyalty. As innovation keeps on propelling, the potential for chatbots to turn out to be much more modern and helpful is critical.</w:t>
+      </w:r>
+    </w:p>
+    <w:p>
+      <w:pPr>
+        <w:jc w:val="both"/>
+      </w:pPr>
+    </w:p>
+    <w:p>
+      <w:pPr>
+        <w:jc w:val="both"/>
+      </w:pPr>
+      <w:r>
+        <w:t xml:space="preserve">ChatGPT is an enormous language model created by </w:t>
+      </w:r>
+      <w:proofErr w:type="spellStart"/>
+      <w:r>
+        <w:t>OpenAI</w:t>
+      </w:r>
+      <w:proofErr w:type="spellEnd"/>
+      <w:r>
+        <w:t>, in view of the GPT (Generative Pre-p</w:t>
+      </w:r>
+      <w:r>
+        <w:t>repared Transformer) architecture</w:t>
+      </w:r>
+      <w:r>
+        <w:t>. It is one of the most progressive chatbots accessible today, equipped for handling normal language and creating human-like reactions to a large nu</w:t>
+      </w:r>
+      <w:r>
+        <w:t xml:space="preserve">mber of inquiries and subjects. </w:t>
+      </w:r>
+    </w:p>
+    <w:p>
+      <w:pPr>
+        <w:jc w:val="both"/>
+      </w:pPr>
+      <w:r>
+        <w:t>Dissimilar to customary chatbots, ChatGPT doesn't depend on pre-customized reactions or rules to create its reactions. All things considered, it utilizes a profound learning calculation to examine an immense corpus of text information, like books, articles, and sites, to gain proficiency with the subtleties of human language and prod</w:t>
+      </w:r>
+      <w:r>
+        <w:t xml:space="preserve">uce regular sounding reactions. </w:t>
+      </w:r>
+    </w:p>
+    <w:p>
+      <w:pPr>
+        <w:jc w:val="both"/>
+      </w:pPr>
+      <w:r>
+        <w:t xml:space="preserve">ChatGPT was presented in 2020 and is the most recent in a progression of GPT models created by </w:t>
+      </w:r>
+      <w:proofErr w:type="spellStart"/>
+      <w:r>
+        <w:t>OpenAI</w:t>
+      </w:r>
+      <w:proofErr w:type="spellEnd"/>
+      <w:r>
+        <w:t>. The principal adaptation, GPT-1, was delivered in 2018, trailed by GPT-2 of every 2019, and GPT-3 out of 2020. Every emphasis of the model has been logically more impressive, with GPT-3 being the biggest and generally modern.</w:t>
+      </w:r>
+    </w:p>
+    <w:p>
+      <w:pPr>
+        <w:jc w:val="both"/>
+      </w:pPr>
+      <w:r>
+        <w:t>One of the fundamental distinctions among ChatGPT and customary chatbots is the degree of intricacy and adaptability in their reactions. Conventional chatbots are regularly customized to answer explicit inquiries or orders in a foreordained manner. Conversely, ChatGPT can create reactions that are more human-like and normal, utilizing setting and sound judgment to surmise the significance behind an inquiry and give an important response.</w:t>
+      </w:r>
+    </w:p>
+    <w:p>
+      <w:pPr>
+        <w:jc w:val="both"/>
+      </w:pPr>
+      <w:r>
+        <w:t>One more key distinction is the capacity of ChatGPT to comprehend and answer a more extensive scope of points and questions. Since it has been prepared on a particularly tremendous corpus of text information, it has a more exhaustive comprehension of language and can produce reactions to a more extensive scope of subjects than customary chatbots.</w:t>
+      </w:r>
+    </w:p>
+    <w:p>
+      <w:pPr>
+        <w:jc w:val="both"/>
+      </w:pPr>
+      <w:r>
+        <w:t>In outline, ChatGPT is a cutting edge chatbot that utilizes profound learning calculations to produce regular sounding reactions to a large number of inquiries and subjects. Its high level language handling capacities put it aside from customary chatbots, which are ordinarily restricted in their reactions and subject inclusion.</w:t>
+      </w:r>
+    </w:p>
+    <w:p>
+      <w:pPr>
+        <w:jc w:val="both"/>
+      </w:pPr>
+    </w:p>
+    <w:p>
+      <w:pPr>
+        <w:jc w:val="both"/>
+      </w:pPr>
+    </w:p>
+    <w:p>
+      <w:pPr>
+        <w:jc w:val="both"/>
+      </w:pPr>
+    </w:p>
+    <w:p>
+      <w:pPr>
+        <w:jc w:val="both"/>
+      </w:pPr>
+    </w:p>
+    <w:p>
+      <w:pPr>
+        <w:jc w:val="both"/>
+      </w:pPr>
+    </w:p>
+    <w:p>
+      <w:pPr>
+        <w:jc w:val="both"/>
+      </w:pPr>
+    </w:p>
+    <w:p>
+      <w:pPr>
+        <w:jc w:val="both"/>
+      </w:pPr>
+      <w:r>
+        <w:t xml:space="preserve">ChatGPT works utilizing a deep learning algorithm called the transformer architecture. </w:t>
+      </w:r>
+      <w:proofErr w:type="gramStart"/>
+      <w:r>
+        <w:t>It</w:t>
+      </w:r>
+      <w:proofErr w:type="gramEnd"/>
+      <w:r>
+        <w:t xml:space="preserve"> is intended to break down and comprehend regular language input and create applicable reactions. The accompanying outline gives an outline of how ChatGPT functions:</w:t>
+      </w:r>
+    </w:p>
+    <w:p>
+      <w:pPr>
+        <w:jc w:val="both"/>
+      </w:pPr>
+      <w:r>
+        <w:t>1.</w:t>
+      </w:r>
+      <w:r>
+        <w:tab/>
+        <w:t>Input: The client inputs an inquiry or proclamation in normal language into the visit interface.</w:t>
+      </w:r>
+    </w:p>
+    <w:p>
+      <w:pPr>
+        <w:jc w:val="both"/>
+      </w:pPr>
+      <w:r>
+        <w:t>2.</w:t>
+      </w:r>
+      <w:r>
+        <w:tab/>
+        <w:t>Tokenization: The info is parted into individual words or tokens. Every token is then doled out a special mathematical worth, which the model purposes to figure out the information.</w:t>
+      </w:r>
+    </w:p>
+    <w:p>
+      <w:pPr>
+        <w:jc w:val="both"/>
+      </w:pPr>
+      <w:r>
+        <w:t>3.</w:t>
+      </w:r>
+      <w:r>
+        <w:tab/>
+        <w:t>Embedding: Every token is changed into a vector portrayal that catches its importance and setting. These vectors are then taken care of into the model.</w:t>
+      </w:r>
+    </w:p>
+    <w:p>
+      <w:pPr>
+        <w:jc w:val="both"/>
+      </w:pPr>
+      <w:r>
+        <w:t>4.</w:t>
+      </w:r>
+      <w:r>
+        <w:tab/>
+        <w:t>Encoder: The encoder takes the installed vectors and cycles them to make a setting vector that addresses the significance of the info.</w:t>
+      </w:r>
+    </w:p>
+    <w:p>
+      <w:pPr>
+        <w:jc w:val="both"/>
+      </w:pPr>
+      <w:r>
+        <w:t>5.</w:t>
+      </w:r>
+      <w:r>
+        <w:tab/>
+        <w:t>Decoder: The decoder utilizes the setting vector to produce a reaction. It does this by foreseeing the likelihood of every token in the reaction, each in turn, in light of the past tokens produced.</w:t>
+      </w:r>
+    </w:p>
+    <w:p>
+      <w:pPr>
+        <w:jc w:val="both"/>
+      </w:pPr>
+      <w:r>
+        <w:t>6.</w:t>
+      </w:r>
+      <w:r>
+        <w:tab/>
+        <w:t>Sampling: The model chooses the most probable token in view of the probabilities created by the decoder. This interaction is rehashed until the model produces a whole reaction.</w:t>
+      </w:r>
+    </w:p>
+    <w:p>
+      <w:pPr>
+        <w:jc w:val="both"/>
+      </w:pPr>
+      <w:r>
+        <w:t>7.</w:t>
+      </w:r>
+      <w:r>
+        <w:tab/>
+        <w:t>Output: The model results the produced reaction to the client through the visit interface.</w:t>
+      </w:r>
+    </w:p>
+    <w:p>
+      <w:pPr>
+        <w:jc w:val="both"/>
+      </w:pPr>
+      <w:r>
+        <w:t>In the meantime, the model is continual</w:t>
+      </w:r>
+      <w:r>
+        <w:t>ly learning and refining how it</w:t>
+      </w:r>
+      <w:r>
+        <w:t xml:space="preserve"> might interpret language by dissecting enormous datasets of text. This permits it to create more precise and regular sounding reactions after some time.</w:t>
+      </w:r>
+    </w:p>
+    <w:p>
+      <w:pPr>
+        <w:jc w:val="both"/>
+      </w:pPr>
+    </w:p>
+    <w:p>
+      <w:pPr>
+        <w:jc w:val="both"/>
+      </w:pPr>
+      <w:r>
+        <w:t>References:</w:t>
+      </w:r>
+    </w:p>
+    <w:p>
+      <w:pPr>
+        <w:pStyle w:val="NormalWeb"/>
+        <w:ind w:left="567" w:hanging="567"/>
+        <w:rPr>
+          <w:rFonts w:ascii="Calibri" w:hAnsi="Calibri" w:cs="Calibri"/>
+          <w:sz w:val="20"/>
+          <w:szCs w:val="20"/>
+        </w:rPr>
+      </w:pPr>
+      <w:r>
+        <w:rPr>
+          <w:rFonts w:ascii="Calibri" w:hAnsi="Calibri" w:cs="Calibri"/>
+          <w:sz w:val="20"/>
+          <w:szCs w:val="20"/>
+        </w:rPr>
+        <w:t xml:space="preserve">AI, U. (2019) </w:t>
+      </w:r>
+      <w:proofErr w:type="gramStart"/>
+      <w:r>
+        <w:rPr>
+          <w:rFonts w:ascii="Calibri" w:hAnsi="Calibri" w:cs="Calibri"/>
+          <w:i/>
+          <w:iCs/>
+          <w:sz w:val="20"/>
+          <w:szCs w:val="20"/>
+        </w:rPr>
+        <w:t>An</w:t>
+      </w:r>
+      <w:proofErr w:type="gramEnd"/>
+      <w:r>
+        <w:rPr>
+          <w:rFonts w:ascii="Calibri" w:hAnsi="Calibri" w:cs="Calibri"/>
+          <w:i/>
+          <w:iCs/>
+          <w:sz w:val="20"/>
+          <w:szCs w:val="20"/>
+        </w:rPr>
+        <w:t xml:space="preserve"> introduction to chatbots</w:t>
+      </w:r>
+      <w:r>
+        <w:rPr>
+          <w:rFonts w:ascii="Calibri" w:hAnsi="Calibri" w:cs="Calibri"/>
+          <w:sz w:val="20"/>
+          <w:szCs w:val="20"/>
+        </w:rPr>
+        <w:t xml:space="preserve">, </w:t>
+      </w:r>
+      <w:r>
+        <w:rPr>
+          <w:rFonts w:ascii="Calibri" w:hAnsi="Calibri" w:cs="Calibri"/>
+          <w:i/>
+          <w:iCs/>
+          <w:sz w:val="20"/>
+          <w:szCs w:val="20"/>
+        </w:rPr>
+        <w:t>Medium</w:t>
+      </w:r>
+      <w:r>
+        <w:rPr>
+          <w:rFonts w:ascii="Calibri" w:hAnsi="Calibri" w:cs="Calibri"/>
+          <w:sz w:val="20"/>
+          <w:szCs w:val="20"/>
+        </w:rPr>
+        <w:t>. Chatbots Life. Available at: https://chatbotslife.com/an-introduction-to-chatbots-</w:t>
+      </w:r>
+      <w:r>
+        <w:rPr>
+          <w:rFonts w:ascii="Calibri" w:hAnsi="Calibri" w:cs="Calibri"/>
+          <w:sz w:val="20"/>
+          <w:szCs w:val="20"/>
+        </w:rPr>
+        <w:t xml:space="preserve">8ca7d7ad2eb2 </w:t>
+      </w:r>
+      <w:r>
+        <w:rPr>
+          <w:rFonts w:ascii="Calibri" w:hAnsi="Calibri" w:cs="Calibri"/>
+          <w:sz w:val="20"/>
+          <w:szCs w:val="20"/>
+        </w:rPr>
+        <w:t xml:space="preserve"> </w:t>
+      </w:r>
+    </w:p>
+    <w:p>
+      <w:pPr>
+        <w:jc w:val="both"/>
+        <w:rPr>
+          <w:rFonts w:ascii="Calibri" w:hAnsi="Calibri" w:cs="Calibri"/>
+          <w:sz w:val="20"/>
+          <w:szCs w:val="20"/>
+        </w:rPr>
+      </w:pPr>
+      <w:r>
+        <w:rPr>
+          <w:rFonts w:ascii="Calibri" w:hAnsi="Calibri" w:cs="Calibri"/>
+          <w:sz w:val="20"/>
+          <w:szCs w:val="20"/>
+        </w:rPr>
+        <w:t xml:space="preserve">King, M.R. (2023) “A Conversation on Artificial Intelligence, Chatbots, and Plagiarism in Higher Education,” Cellular and Molecular Bioengineering, 16(1), pp. 1–2. Available at: </w:t>
+      </w:r>
+      <w:hyperlink r:id="rId4" w:history="1">
+        <w:r>
+          <w:rPr>
+            <w:rStyle w:val="Hyperlink"/>
+            <w:rFonts w:ascii="Calibri" w:hAnsi="Calibri" w:cs="Calibri"/>
+            <w:sz w:val="20"/>
+            <w:szCs w:val="20"/>
+          </w:rPr>
+          <w:t>https://doi.org/10.1007/s12195-022-00754</w:t>
+        </w:r>
+      </w:hyperlink>
+    </w:p>
+    <w:p>
+      <w:pPr>
+        <w:pStyle w:val="NormalWeb"/>
+        <w:ind w:left="567" w:hanging="567"/>
+        <w:rPr>
+          <w:rFonts w:ascii="Calibri" w:hAnsi="Calibri" w:cs="Calibri"/>
+          <w:sz w:val="20"/>
+          <w:szCs w:val="20"/>
+        </w:rPr>
+      </w:pPr>
+      <w:proofErr w:type="spellStart"/>
+      <w:r>
+        <w:rPr>
+          <w:rFonts w:ascii="Calibri" w:hAnsi="Calibri" w:cs="Calibri"/>
+          <w:sz w:val="20"/>
+          <w:szCs w:val="20"/>
+        </w:rPr>
+        <w:t>Frankenfield</w:t>
+      </w:r>
+      <w:proofErr w:type="spellEnd"/>
+      <w:r>
+        <w:rPr>
+          <w:rFonts w:ascii="Calibri" w:hAnsi="Calibri" w:cs="Calibri"/>
+          <w:sz w:val="20"/>
+          <w:szCs w:val="20"/>
+        </w:rPr>
+        <w:t xml:space="preserve">, J. (2022) </w:t>
+      </w:r>
+      <w:r>
+        <w:rPr>
+          <w:rFonts w:ascii="Calibri" w:hAnsi="Calibri" w:cs="Calibri"/>
+          <w:i/>
+          <w:iCs/>
+          <w:sz w:val="20"/>
+          <w:szCs w:val="20"/>
+        </w:rPr>
+        <w:t>Chatbot definition, types, Pros &amp; Cons, examples</w:t>
+      </w:r>
+      <w:r>
+        <w:rPr>
+          <w:rFonts w:ascii="Calibri" w:hAnsi="Calibri" w:cs="Calibri"/>
+          <w:sz w:val="20"/>
+          <w:szCs w:val="20"/>
+        </w:rPr>
+        <w:t xml:space="preserve">, </w:t>
+      </w:r>
+      <w:proofErr w:type="spellStart"/>
+      <w:r>
+        <w:rPr>
+          <w:rFonts w:ascii="Calibri" w:hAnsi="Calibri" w:cs="Calibri"/>
+          <w:i/>
+          <w:iCs/>
+          <w:sz w:val="20"/>
+          <w:szCs w:val="20"/>
+        </w:rPr>
+        <w:t>Investopedia</w:t>
+      </w:r>
+      <w:proofErr w:type="spellEnd"/>
+      <w:r>
+        <w:rPr>
+          <w:rFonts w:ascii="Calibri" w:hAnsi="Calibri" w:cs="Calibri"/>
+          <w:sz w:val="20"/>
+          <w:szCs w:val="20"/>
+        </w:rPr>
+        <w:t xml:space="preserve">. </w:t>
+      </w:r>
+      <w:proofErr w:type="spellStart"/>
+      <w:r>
+        <w:rPr>
+          <w:rFonts w:ascii="Calibri" w:hAnsi="Calibri" w:cs="Calibri"/>
+          <w:sz w:val="20"/>
+          <w:szCs w:val="20"/>
+        </w:rPr>
+        <w:t>Investopedia</w:t>
+      </w:r>
+      <w:proofErr w:type="spellEnd"/>
+      <w:r>
+        <w:rPr>
+          <w:rFonts w:ascii="Calibri" w:hAnsi="Calibri" w:cs="Calibri"/>
+          <w:sz w:val="20"/>
+          <w:szCs w:val="20"/>
+        </w:rPr>
+        <w:t>. Available at: https://www.investopedia.com/terms/c</w:t>
+      </w:r>
+      <w:r>
+        <w:rPr>
+          <w:rFonts w:ascii="Calibri" w:hAnsi="Calibri" w:cs="Calibri"/>
+          <w:sz w:val="20"/>
+          <w:szCs w:val="20"/>
+        </w:rPr>
+        <w:t>/chatbot.as</w:t>
+      </w:r>
+    </w:p>
+    <w:p>
+      <w:pPr>
+        <w:pStyle w:val="NormalWeb"/>
+        <w:ind w:left="567" w:hanging="567"/>
+        <w:rPr>
+          <w:rFonts w:ascii="Calibri" w:hAnsi="Calibri" w:cs="Calibri"/>
+          <w:sz w:val="20"/>
+          <w:szCs w:val="20"/>
+        </w:rPr>
+      </w:pPr>
+      <w:proofErr w:type="spellStart"/>
+      <w:r>
+        <w:rPr>
+          <w:rFonts w:ascii="Calibri" w:hAnsi="Calibri" w:cs="Calibri"/>
+          <w:sz w:val="20"/>
+          <w:szCs w:val="20"/>
+        </w:rPr>
+        <w:t>Potor</w:t>
+      </w:r>
+      <w:proofErr w:type="spellEnd"/>
+      <w:r>
+        <w:rPr>
+          <w:rFonts w:ascii="Calibri" w:hAnsi="Calibri" w:cs="Calibri"/>
+          <w:sz w:val="20"/>
+          <w:szCs w:val="20"/>
+        </w:rPr>
+        <w:t xml:space="preserve">, M. (2022) </w:t>
+      </w:r>
+      <w:r>
+        <w:rPr>
+          <w:rFonts w:ascii="Calibri" w:hAnsi="Calibri" w:cs="Calibri"/>
+          <w:i/>
+          <w:iCs/>
+          <w:sz w:val="20"/>
+          <w:szCs w:val="20"/>
+        </w:rPr>
+        <w:t>What are the different types of Chatbots</w:t>
+      </w:r>
+      <w:proofErr w:type="gramStart"/>
+      <w:r>
+        <w:rPr>
+          <w:rFonts w:ascii="Calibri" w:hAnsi="Calibri" w:cs="Calibri"/>
+          <w:i/>
+          <w:iCs/>
+          <w:sz w:val="20"/>
+          <w:szCs w:val="20"/>
+        </w:rPr>
+        <w:t>?</w:t>
+      </w:r>
+      <w:r>
+        <w:rPr>
+          <w:rFonts w:ascii="Calibri" w:hAnsi="Calibri" w:cs="Calibri"/>
+          <w:sz w:val="20"/>
+          <w:szCs w:val="20"/>
+        </w:rPr>
+        <w:t>,</w:t>
+      </w:r>
+      <w:proofErr w:type="gramEnd"/>
+      <w:r>
+        <w:rPr>
+          <w:rFonts w:ascii="Calibri" w:hAnsi="Calibri" w:cs="Calibri"/>
+          <w:sz w:val="20"/>
+          <w:szCs w:val="20"/>
+        </w:rPr>
+        <w:t xml:space="preserve"> </w:t>
+      </w:r>
+      <w:proofErr w:type="spellStart"/>
+      <w:r>
+        <w:rPr>
+          <w:rFonts w:ascii="Calibri" w:hAnsi="Calibri" w:cs="Calibri"/>
+          <w:i/>
+          <w:iCs/>
+          <w:sz w:val="20"/>
+          <w:szCs w:val="20"/>
+        </w:rPr>
+        <w:t>MessengerPeople</w:t>
+      </w:r>
+      <w:proofErr w:type="spellEnd"/>
+      <w:r>
+        <w:rPr>
+          <w:rFonts w:ascii="Calibri" w:hAnsi="Calibri" w:cs="Calibri"/>
+          <w:i/>
+          <w:iCs/>
+          <w:sz w:val="20"/>
+          <w:szCs w:val="20"/>
+        </w:rPr>
+        <w:t xml:space="preserve"> by </w:t>
+      </w:r>
+      <w:proofErr w:type="spellStart"/>
+      <w:r>
+        <w:rPr>
+          <w:rFonts w:ascii="Calibri" w:hAnsi="Calibri" w:cs="Calibri"/>
+          <w:i/>
+          <w:iCs/>
+          <w:sz w:val="20"/>
+          <w:szCs w:val="20"/>
+        </w:rPr>
+        <w:t>Sinch</w:t>
+      </w:r>
+      <w:proofErr w:type="spellEnd"/>
+      <w:r>
+        <w:rPr>
+          <w:rFonts w:ascii="Calibri" w:hAnsi="Calibri" w:cs="Calibri"/>
+          <w:sz w:val="20"/>
+          <w:szCs w:val="20"/>
+        </w:rPr>
+        <w:t xml:space="preserve">. </w:t>
+      </w:r>
+      <w:proofErr w:type="spellStart"/>
+      <w:r>
+        <w:rPr>
+          <w:rFonts w:ascii="Calibri" w:hAnsi="Calibri" w:cs="Calibri"/>
+          <w:sz w:val="20"/>
+          <w:szCs w:val="20"/>
+        </w:rPr>
+        <w:t>MessengerPeople</w:t>
+      </w:r>
+      <w:proofErr w:type="spellEnd"/>
+      <w:r>
+        <w:rPr>
+          <w:rFonts w:ascii="Calibri" w:hAnsi="Calibri" w:cs="Calibri"/>
+          <w:sz w:val="20"/>
+          <w:szCs w:val="20"/>
+        </w:rPr>
+        <w:t xml:space="preserve"> by </w:t>
+      </w:r>
+      <w:proofErr w:type="spellStart"/>
+      <w:r>
+        <w:rPr>
+          <w:rFonts w:ascii="Calibri" w:hAnsi="Calibri" w:cs="Calibri"/>
+          <w:sz w:val="20"/>
+          <w:szCs w:val="20"/>
+        </w:rPr>
+        <w:t>Sinch</w:t>
+      </w:r>
+      <w:proofErr w:type="spellEnd"/>
+      <w:r>
+        <w:rPr>
+          <w:rFonts w:ascii="Calibri" w:hAnsi="Calibri" w:cs="Calibri"/>
+          <w:sz w:val="20"/>
+          <w:szCs w:val="20"/>
+        </w:rPr>
+        <w:t>. Available at: https://www.messengerpeople.com/what-are-the-different-types-</w:t>
+      </w:r>
+      <w:r>
+        <w:rPr>
+          <w:rFonts w:ascii="Calibri" w:hAnsi="Calibri" w:cs="Calibri"/>
+          <w:sz w:val="20"/>
+          <w:szCs w:val="20"/>
+        </w:rPr>
+        <w:t xml:space="preserve">of-chatbots/ </w:t>
+      </w:r>
+    </w:p>
+    <w:p>
+      <w:pPr>
+        <w:pStyle w:val="NormalWeb"/>
+        <w:ind w:left="567" w:hanging="567"/>
+        <w:rPr>
+          <w:rFonts w:ascii="Calibri" w:hAnsi="Calibri" w:cs="Calibri"/>
+          <w:sz w:val="20"/>
+          <w:szCs w:val="20"/>
+        </w:rPr>
+      </w:pPr>
+      <w:r>
+        <w:rPr>
+          <w:rFonts w:ascii="Calibri" w:hAnsi="Calibri" w:cs="Calibri"/>
+          <w:i/>
+          <w:iCs/>
+          <w:sz w:val="20"/>
+          <w:szCs w:val="20"/>
+        </w:rPr>
+        <w:t xml:space="preserve">What is CHATGPT: The history of </w:t>
+      </w:r>
+      <w:proofErr w:type="spellStart"/>
+      <w:r>
+        <w:rPr>
+          <w:rFonts w:ascii="Calibri" w:hAnsi="Calibri" w:cs="Calibri"/>
+          <w:i/>
+          <w:iCs/>
+          <w:sz w:val="20"/>
+          <w:szCs w:val="20"/>
+        </w:rPr>
+        <w:t>chatgpt</w:t>
+      </w:r>
+      <w:proofErr w:type="spellEnd"/>
+      <w:r>
+        <w:rPr>
+          <w:rFonts w:ascii="Calibri" w:hAnsi="Calibri" w:cs="Calibri"/>
+          <w:i/>
+          <w:iCs/>
+          <w:sz w:val="20"/>
+          <w:szCs w:val="20"/>
+        </w:rPr>
+        <w:t xml:space="preserve"> - </w:t>
+      </w:r>
+      <w:proofErr w:type="spellStart"/>
+      <w:r>
+        <w:rPr>
+          <w:rFonts w:ascii="Calibri" w:hAnsi="Calibri" w:cs="Calibri"/>
+          <w:i/>
+          <w:iCs/>
+          <w:sz w:val="20"/>
+          <w:szCs w:val="20"/>
+        </w:rPr>
+        <w:t>openai</w:t>
+      </w:r>
+      <w:proofErr w:type="spellEnd"/>
+      <w:r>
+        <w:rPr>
+          <w:rFonts w:ascii="Calibri" w:hAnsi="Calibri" w:cs="Calibri"/>
+          <w:i/>
+          <w:iCs/>
+          <w:sz w:val="20"/>
+          <w:szCs w:val="20"/>
+        </w:rPr>
+        <w:t xml:space="preserve"> 2023</w:t>
+      </w:r>
+      <w:r>
+        <w:rPr>
+          <w:rFonts w:ascii="Calibri" w:hAnsi="Calibri" w:cs="Calibri"/>
+          <w:sz w:val="20"/>
+          <w:szCs w:val="20"/>
+        </w:rPr>
+        <w:t xml:space="preserve"> (2023) </w:t>
+      </w:r>
+      <w:r>
+        <w:rPr>
+          <w:rFonts w:ascii="Calibri" w:hAnsi="Calibri" w:cs="Calibri"/>
+          <w:i/>
+          <w:iCs/>
+          <w:sz w:val="20"/>
+          <w:szCs w:val="20"/>
+        </w:rPr>
+        <w:t>India's First Agency Styled Digital Marketing Training Institute</w:t>
+      </w:r>
+      <w:r>
+        <w:rPr>
+          <w:rFonts w:ascii="Calibri" w:hAnsi="Calibri" w:cs="Calibri"/>
+          <w:sz w:val="20"/>
+          <w:szCs w:val="20"/>
+        </w:rPr>
+        <w:t>. Available at: https://digitalscholar.in/history-of-chat</w:t>
+      </w:r>
+      <w:r>
+        <w:rPr>
+          <w:rFonts w:ascii="Calibri" w:hAnsi="Calibri" w:cs="Calibri"/>
+          <w:sz w:val="20"/>
+          <w:szCs w:val="20"/>
+        </w:rPr>
+        <w:t xml:space="preserve">gpt/ </w:t>
+      </w:r>
+      <w:r>
+        <w:rPr>
+          <w:rFonts w:ascii="Calibri" w:hAnsi="Calibri" w:cs="Calibri"/>
+          <w:sz w:val="20"/>
+          <w:szCs w:val="20"/>
+        </w:rPr>
+        <w:t xml:space="preserve"> </w:t>
+      </w:r>
+    </w:p>
+    <w:p>
+      <w:pPr>
+        <w:jc w:val="both"/>
+      </w:pPr>
       <w:bookmarkStart w:id="0" w:name="_GoBack"/>
       <w:bookmarkEnd w:id="0"/>
-      <w:r>
-        <w:t xml:space="preserve"> et al., 2023) are </w:t>
-      </w:r>
-      <w:r>
-        <w:t>here</w:t>
-      </w:r>
-      <w:r>
-        <w:t xml:space="preserve">:  </w:t>
-      </w:r>
-      <w:r>
-        <w:t xml:space="preserve"> </w:t>
-      </w:r>
-      <w:r>
-        <w:t>Rule-based chatbots are the</w:t>
-      </w:r>
-      <w:r>
-        <w:t xml:space="preserve"> chatbots </w:t>
-      </w:r>
-      <w:r>
-        <w:t xml:space="preserve">that </w:t>
-      </w:r>
-      <w:r>
-        <w:t>use pre-customized rules and choice trees to produce reactions in light of the client's feedback. They are commonly restricted in their capacity to figure out normal language and may bat</w:t>
-      </w:r>
-      <w:r>
-        <w:t>tle with complex solicitations. Next is</w:t>
-      </w:r>
-      <w:r>
-        <w:t>,</w:t>
-      </w:r>
-      <w:r>
-        <w:t xml:space="preserve"> AI-based chatbots are those</w:t>
-      </w:r>
-      <w:r>
-        <w:t xml:space="preserve"> chatbots </w:t>
-      </w:r>
-      <w:r>
-        <w:t xml:space="preserve">that </w:t>
-      </w:r>
-      <w:r>
-        <w:t xml:space="preserve">utilize man-made consciousness and AI calculations to grasp regular language and produce more perplexing reactions. They can gain from past </w:t>
-      </w:r>
-      <w:r>
-        <w:t>cooperation’s</w:t>
-      </w:r>
-      <w:r>
-        <w:t xml:space="preserve"> and work on the</w:t>
-      </w:r>
-      <w:r>
-        <w:t>ir reactions over the long run. Then we have</w:t>
-      </w:r>
-      <w:r>
-        <w:t>,</w:t>
-      </w:r>
-      <w:r>
-        <w:t xml:space="preserve"> </w:t>
-      </w:r>
-      <w:r>
-        <w:t>Virtual collabor</w:t>
-      </w:r>
-      <w:r>
-        <w:t>ators or assistants</w:t>
-      </w:r>
-      <w:r>
-        <w:t xml:space="preserve"> are</w:t>
-      </w:r>
-      <w:r>
-        <w:t xml:space="preserve"> </w:t>
-      </w:r>
-      <w:r>
-        <w:t>chatbots</w:t>
-      </w:r>
-      <w:r>
-        <w:t xml:space="preserve"> which</w:t>
-      </w:r>
-      <w:r>
-        <w:t xml:space="preserve"> are intended to help clients with undertakings like planning arrangements, setting updates, and giving data. They might coordinate with other applications and administrations to give </w:t>
-      </w:r>
-      <w:r>
-        <w:t>a more far reaching experience. Another, Messaging</w:t>
-      </w:r>
-      <w:r>
-        <w:t xml:space="preserve"> chatbo</w:t>
-      </w:r>
-      <w:r>
-        <w:t xml:space="preserve">ts </w:t>
-      </w:r>
-      <w:r>
-        <w:t xml:space="preserve">are incorporated into informing stages like Facebook </w:t>
-      </w:r>
-      <w:r>
-        <w:t>Courier, WhatsApp, and Slack. Th</w:t>
-      </w:r>
-      <w:r>
-        <w:t>ey permit organizations to associate with clients through informing ch</w:t>
-      </w:r>
-      <w:r>
-        <w:t xml:space="preserve">annels and offer help and data. Then there is </w:t>
-      </w:r>
-      <w:r>
-        <w:t>Voice chatbots</w:t>
-      </w:r>
-      <w:r>
-        <w:t xml:space="preserve"> use</w:t>
-      </w:r>
-      <w:r>
-        <w:t>s</w:t>
-      </w:r>
-      <w:r>
-        <w:t xml:space="preserve"> voice acknowledgment innovation to comprehend and answer spoken demands. They are usually utilized in brilliant speakers and menial helpers like A</w:t>
-      </w:r>
-      <w:r>
-        <w:t xml:space="preserve">mazon's Alexa and Apple's Siri. Also </w:t>
-      </w:r>
-      <w:r>
-        <w:t>Social chatbots are the</w:t>
-      </w:r>
-      <w:r>
-        <w:t xml:space="preserve"> chatbots </w:t>
-      </w:r>
-      <w:r>
-        <w:t xml:space="preserve">that </w:t>
-      </w:r>
-      <w:r>
-        <w:t xml:space="preserve">are intended for social </w:t>
-      </w:r>
-      <w:r>
-        <w:t>cooperation’s</w:t>
-      </w:r>
-      <w:r>
-        <w:t xml:space="preserve"> and might be utilized for diversion or instruction. They can create reactions in light of client input and take part in discussion on a scope of subjects.</w:t>
-      </w:r>
-      <w:r>
-        <w:t xml:space="preserve"> </w:t>
-      </w:r>
-      <w:r>
-        <w:t>By and large, the kind of chatbot utilized relies upon the particular requirements and objectives of the business or association executing it.</w:t>
-      </w:r>
-    </w:p>
-    <w:p>
-      <w:pPr>
-        <w:jc w:val="both"/>
-      </w:pPr>
-      <w:r>
-        <w:t xml:space="preserve">Chatbots have become progressively critical lately because of their capacity to give a scope of advantages to organizations and clients </w:t>
-      </w:r>
-      <w:r>
-        <w:t xml:space="preserve">the same. </w:t>
-      </w:r>
-      <w:r>
-        <w:t xml:space="preserve"> Chatbots can give all day, every day backing and help to clients, responding to normal inquiries and settling issues rapidly and proficiently. This further develops consumer loyalty and can prompt expanded dependability and deals. Chatbots can deal with a high volume of solicitations without the requirement for human intercession, decreasing staffing co</w:t>
-      </w:r>
-      <w:r>
-        <w:t>sts and expanding productivity.</w:t>
-      </w:r>
-      <w:r>
-        <w:t xml:space="preserve"> Chatbots can be altered to give customized encounters to clients in view of their inclinations, history, and conduct. This can further deve</w:t>
-      </w:r>
-      <w:r>
-        <w:t>lop commitment and fulfillment.</w:t>
-      </w:r>
-      <w:r>
-        <w:t xml:space="preserve"> Chatbots can robotize dull </w:t>
-      </w:r>
-      <w:r>
-        <w:lastRenderedPageBreak/>
-        <w:t>errands, for example, information section and arrangement planning, saving time for workers to zero in on additional mi</w:t>
-      </w:r>
-      <w:r>
-        <w:t>nd boggling undertakings.</w:t>
-      </w:r>
-      <w:r>
-        <w:t xml:space="preserve"> Chatbots can be gotten to from anyplace and on any gadget, making them advantageous for clients who are in a hurry </w:t>
-      </w:r>
-      <w:r>
-        <w:t xml:space="preserve">or have restricted versatility. </w:t>
-      </w:r>
-      <w:r>
-        <w:t>Chatbots can uphold different dialects, making them valuable for organizations working</w:t>
-      </w:r>
-      <w:r>
-        <w:t xml:space="preserve"> in worldwide business sectors. </w:t>
-      </w:r>
-      <w:r>
-        <w:t>Chatbots can gather information on client inclinations, conduct, and input, which can be utilized to further develop items, administrations, and promoting systems.</w:t>
-      </w:r>
-    </w:p>
-    <w:p>
-      <w:pPr>
-        <w:jc w:val="both"/>
-      </w:pPr>
-      <w:r>
-        <w:t>By and large, chatbots are huge in light of the fact that they give a scope of advantages to organizations and clients, further developing effectiveness, efficiency, and consumer loyalty. As innovation keeps on propelling, the potential for chatbots to turn out to be much more modern and helpful is critical.</w:t>
-      </w:r>
-    </w:p>
-    <w:p>
-      <w:pPr>
-        <w:jc w:val="both"/>
-      </w:pPr>
-    </w:p>
-    <w:p>
-      <w:pPr>
-        <w:jc w:val="both"/>
-      </w:pPr>
-      <w:r>
-        <w:t xml:space="preserve">ChatGPT is an enormous language model created by </w:t>
-      </w:r>
-      <w:proofErr w:type="spellStart"/>
-      <w:r>
-        <w:t>OpenAI</w:t>
-      </w:r>
-      <w:proofErr w:type="spellEnd"/>
-      <w:r>
-        <w:t>, in view of the GPT (Generative Pre-p</w:t>
-      </w:r>
-      <w:r>
-        <w:t>repared Transformer) architecture</w:t>
-      </w:r>
-      <w:r>
-        <w:t>. It is one of the most progressive chatbots accessible today, equipped for handling normal language and creating human-like reactions to a large nu</w:t>
-      </w:r>
-      <w:r>
-        <w:t xml:space="preserve">mber of inquiries and subjects. </w:t>
-      </w:r>
-    </w:p>
-    <w:p>
-      <w:pPr>
-        <w:jc w:val="both"/>
-      </w:pPr>
-      <w:r>
-        <w:t>Dissimilar to customary chatbots, ChatGPT doesn't depend on pre-customized reactions or rules to create its reactions. All things considered, it utilizes a profound learning calculation to examine an immense corpus of text information, like books, articles, and sites, to gain proficiency with the subtleties of human language and prod</w:t>
-      </w:r>
-      <w:r>
-        <w:t xml:space="preserve">uce regular sounding reactions. </w:t>
-      </w:r>
-    </w:p>
-    <w:p>
-      <w:pPr>
-        <w:jc w:val="both"/>
-      </w:pPr>
-      <w:r>
-        <w:t xml:space="preserve">ChatGPT was presented in 2020 and is the most recent in a progression of GPT models created by </w:t>
-      </w:r>
-      <w:proofErr w:type="spellStart"/>
-      <w:r>
-        <w:t>OpenAI</w:t>
-      </w:r>
-      <w:proofErr w:type="spellEnd"/>
-      <w:r>
-        <w:t>. The principal adaptation, GPT-1, was delivered in 2018, trailed by GPT-2 of every 2019, and GPT-3 out of 2020. Every emphasis of the model has been logically more impressive, with GPT-3 being the biggest and generally modern.</w:t>
-      </w:r>
-    </w:p>
-    <w:p>
-      <w:pPr>
-        <w:jc w:val="both"/>
-      </w:pPr>
-      <w:r>
-        <w:t>One of the fundamental distinctions among ChatGPT and customary chatbots is the degree of intricacy and adaptability in their reactions. Conventional chatbots are regularly customized to answer explicit inquiries or orders in a foreordained manner. Conversely, ChatGPT can create reactions that are more human-like and normal, utilizing setting and sound judgment to surmise the significance behind an inquiry and give an important response.</w:t>
-      </w:r>
-    </w:p>
-    <w:p>
-      <w:pPr>
-        <w:jc w:val="both"/>
-      </w:pPr>
-      <w:r>
-        <w:t>One more key distinction is the capacity of ChatGPT to comprehend and answer a more extensive scope of points and questions. Since it has been prepared on a particularly tremendous corpus of text information, it has a more exhaustive comprehension of language and can produce reactions to a more extensive scope of subjects than customary chatbots.</w:t>
-      </w:r>
-    </w:p>
-    <w:p>
-      <w:pPr>
-        <w:jc w:val="both"/>
-      </w:pPr>
-      <w:r>
-        <w:t>In outline, ChatGPT is a cutting edge chatbot that utilizes profound learning calculations to produce regular sounding reactions to a large number of inquiries and subjects. Its high level language handling capacities put it aside from customary chatbots, which are ordinarily restricted in their reactions and subject inclusion.</w:t>
-      </w:r>
-    </w:p>
-    <w:p>
-      <w:pPr>
-        <w:jc w:val="both"/>
-      </w:pPr>
-    </w:p>
-    <w:p>
-      <w:pPr>
-        <w:jc w:val="both"/>
-      </w:pPr>
-    </w:p>
-    <w:p>
-      <w:pPr>
-        <w:jc w:val="both"/>
-      </w:pPr>
-    </w:p>
-    <w:p>
-      <w:pPr>
-        <w:jc w:val="both"/>
-      </w:pPr>
-    </w:p>
-    <w:p>
-      <w:pPr>
-        <w:jc w:val="both"/>
-      </w:pPr>
-    </w:p>
-    <w:p>
-      <w:pPr>
-        <w:jc w:val="both"/>
-      </w:pPr>
-    </w:p>
-    <w:p>
-      <w:pPr>
-        <w:jc w:val="both"/>
-      </w:pPr>
-      <w:r>
-        <w:t xml:space="preserve">ChatGPT works utilizing a deep learning algorithm called the transformer architecture. </w:t>
-      </w:r>
-      <w:proofErr w:type="gramStart"/>
-      <w:r>
-        <w:t>It</w:t>
-      </w:r>
-      <w:proofErr w:type="gramEnd"/>
-      <w:r>
-        <w:t xml:space="preserve"> is intended to break down and comprehend regular language input and create applicable reactions. The accompanying outline gives an outline of how ChatGPT functions:</w:t>
-      </w:r>
-    </w:p>
-    <w:p>
-      <w:pPr>
-        <w:jc w:val="both"/>
-      </w:pPr>
-      <w:r>
-        <w:t>1.</w:t>
-      </w:r>
-      <w:r>
-        <w:tab/>
-        <w:t>Input: The client inputs an inquiry or proclamation in normal language into the visit interface.</w:t>
-      </w:r>
-    </w:p>
-    <w:p>
-      <w:pPr>
-        <w:jc w:val="both"/>
-      </w:pPr>
-      <w:r>
-        <w:t>2.</w:t>
-      </w:r>
-      <w:r>
-        <w:tab/>
-        <w:t>Tokenization: The info is parted into individual words or tokens. Every token is then doled out a special mathematical worth, which the model purposes to figure out the information.</w:t>
-      </w:r>
-    </w:p>
-    <w:p>
-      <w:pPr>
-        <w:jc w:val="both"/>
-      </w:pPr>
-      <w:r>
-        <w:t>3.</w:t>
-      </w:r>
-      <w:r>
-        <w:tab/>
-        <w:t>Embedding: Every token is changed into a vector portrayal that catches its importance and setting. These vectors are then taken care of into the model.</w:t>
-      </w:r>
-    </w:p>
-    <w:p>
-      <w:pPr>
-        <w:jc w:val="both"/>
-      </w:pPr>
-      <w:r>
-        <w:t>4.</w:t>
-      </w:r>
-      <w:r>
-        <w:tab/>
-        <w:t>Encoder: The encoder takes the installed vectors and cycles them to make a setting vector that addresses the significance of the info.</w:t>
-      </w:r>
-    </w:p>
-    <w:p>
-      <w:pPr>
-        <w:jc w:val="both"/>
-      </w:pPr>
-      <w:r>
-        <w:t>5.</w:t>
-      </w:r>
-      <w:r>
-        <w:tab/>
-        <w:t>Decoder: The decoder utilizes the setting vector to produce a reaction. It does this by foreseeing the likelihood of every token in the reaction, each in turn, in light of the past tokens produced.</w:t>
-      </w:r>
-    </w:p>
-    <w:p>
-      <w:pPr>
-        <w:jc w:val="both"/>
-      </w:pPr>
-      <w:r>
-        <w:t>6.</w:t>
-      </w:r>
-      <w:r>
-        <w:tab/>
-        <w:t>Sampling: The model chooses the most probable token in view of the probabilities created by the decoder. This interaction is rehashed until the model produces a whole reaction.</w:t>
-      </w:r>
-    </w:p>
-    <w:p>
-      <w:pPr>
-        <w:jc w:val="both"/>
-      </w:pPr>
-      <w:r>
-        <w:t>7.</w:t>
-      </w:r>
-      <w:r>
-        <w:tab/>
-        <w:t>Output: The model results the produced reaction to the client through the visit interface.</w:t>
-      </w:r>
-    </w:p>
-    <w:p>
-      <w:pPr>
-        <w:jc w:val="both"/>
-      </w:pPr>
-      <w:r>
-        <w:t>In the meantime, the model is continual</w:t>
-      </w:r>
-      <w:r>
-        <w:t>ly learning and refining how it</w:t>
-      </w:r>
-      <w:r>
-        <w:t xml:space="preserve"> might interpret language by dissecting enormous datasets of text. This permits it to create more precise and regular sounding reactions after some time.</w:t>
-      </w:r>
-    </w:p>
-    <w:p>
-      <w:pPr>
-        <w:jc w:val="both"/>
-      </w:pPr>
-    </w:p>
-    <w:p>
-      <w:pPr>
-        <w:jc w:val="both"/>
-      </w:pPr>
-    </w:p>
-    <w:p>
-      <w:pPr>
-        <w:jc w:val="both"/>
-      </w:pPr>
     </w:p>
     <w:sectPr>
       <w:pgSz w:w="12240" w:h="15840"/>
@@ -976,6 +1441,33 @@
     <w:semiHidden/>
     <w:unhideWhenUsed/>
   </w:style>
+  <w:style w:type="paragraph" w:styleId="NormalWeb">
+    <w:name w:val="Normal (Web)"/>
+    <w:basedOn w:val="Normal"/>
+    <w:uiPriority w:val="99"/>
+    <w:semiHidden/>
+    <w:unhideWhenUsed/>
+    <w:rsid w:val="00A53312"/>
+    <w:pPr>
+      <w:spacing w:before="100" w:beforeAutospacing="1" w:after="100" w:afterAutospacing="1" w:line="240" w:lineRule="auto"/>
+    </w:pPr>
+    <w:rPr>
+      <w:rFonts w:ascii="Times New Roman" w:eastAsia="Times New Roman" w:hAnsi="Times New Roman" w:cs="Times New Roman"/>
+      <w:sz w:val="24"/>
+      <w:szCs w:val="24"/>
+    </w:rPr>
+  </w:style>
+  <w:style w:type="character" w:styleId="Hyperlink">
+    <w:name w:val="Hyperlink"/>
+    <w:basedOn w:val="DefaultParagraphFont"/>
+    <w:uiPriority w:val="99"/>
+    <w:unhideWhenUsed/>
+    <w:rsid w:val="00A53312"/>
+    <w:rPr>
+      <w:color w:val="0563C1" w:themeColor="hyperlink"/>
+      <w:u w:val="single"/>
+    </w:rPr>
+  </w:style>
 </w:styles>
 </file>
 

</xml_diff>